<commit_message>
done technology stack and system specs
</commit_message>
<xml_diff>
--- a/Manuscript/Chapter 3.docx
+++ b/Manuscript/Chapter 3.docx
@@ -3820,26 +3820,6 @@
     </w:p>
     <w:p>
       <w:pPr>
-        <w:ind w:firstLine="720"/>
-        <w:rPr>
-          <w:rFonts w:cs="Times New Roman"/>
-          <w:shd w:val="clear" w:color="auto" w:fill="FFFFFF"/>
-          <w:lang w:val="fil-PH" w:eastAsia="fil-PH"/>
-        </w:rPr>
-      </w:pPr>
-      <w:r>
-        <w:rPr>
-          <w:rFonts w:cs="Times New Roman"/>
-          <w:shd w:val="clear" w:color="auto" w:fill="FFFFFF"/>
-          <w:lang w:val="fil-PH" w:eastAsia="fil-PH"/>
-        </w:rPr>
-        <w:t>~~~~</w:t>
-      </w:r>
-      <w:bookmarkStart w:id="0" w:name="_GoBack"/>
-      <w:bookmarkEnd w:id="0"/>
-    </w:p>
-    <w:p>
-      <w:pPr>
         <w:pStyle w:val="Heading2"/>
         <w:rPr>
           <w:shd w:val="clear" w:color="auto" w:fill="FFFFFF"/>
@@ -3848,360 +3828,14 @@
       </w:pPr>
       <w:r>
         <w:rPr>
-          <w:shd w:val="clear" w:color="auto" w:fill="FFFFFF"/>
-          <w:lang w:val="fil-PH" w:eastAsia="fil-PH"/>
-        </w:rPr>
-        <w:t>Analysis / Design Phase</w:t>
-      </w:r>
-    </w:p>
-    <w:p>
-      <w:pPr>
-        <w:ind w:firstLine="720"/>
-        <w:rPr>
-          <w:rFonts w:cs="Times New Roman"/>
-          <w:shd w:val="clear" w:color="auto" w:fill="FFFFFF"/>
-          <w:lang w:val="fil-PH" w:eastAsia="fil-PH"/>
-        </w:rPr>
-      </w:pPr>
-      <w:r>
-        <w:rPr>
-          <w:rFonts w:cs="Times New Roman"/>
-          <w:shd w:val="clear" w:color="auto" w:fill="FFFFFF"/>
-          <w:lang w:val="fil-PH" w:eastAsia="fil-PH"/>
-        </w:rPr>
-        <w:t>The stage of analysis includes the concept of the specifications needed to accomplish the method. Each step determines the problem to be solved by the customer.</w:t>
-      </w:r>
-    </w:p>
-    <w:p>
-      <w:pPr>
-        <w:pStyle w:val="Heading2"/>
-        <w:rPr>
-          <w:shd w:val="clear" w:color="auto" w:fill="FFFFFF"/>
-          <w:lang w:val="fil-PH" w:eastAsia="fil-PH"/>
-        </w:rPr>
-      </w:pPr>
-      <w:r>
-        <w:rPr>
-          <w:shd w:val="clear" w:color="auto" w:fill="FFFFFF"/>
-          <w:lang w:val="fil-PH" w:eastAsia="fil-PH"/>
-        </w:rPr>
-        <w:t>Use Case Diagram</w:t>
-      </w:r>
-    </w:p>
-    <w:p>
-      <w:pPr>
-        <w:spacing w:line="276" w:lineRule="auto"/>
-        <w:ind w:firstLine="720"/>
-        <w:rPr>
-          <w:rFonts w:cs="Times New Roman"/>
-          <w:shd w:val="clear" w:color="auto" w:fill="FFFFFF"/>
-          <w:lang w:val="fil-PH" w:eastAsia="fil-PH"/>
-        </w:rPr>
-      </w:pPr>
-      <w:r>
-        <w:rPr>
-          <w:rFonts w:cs="Times New Roman"/>
-          <w:shd w:val="clear" w:color="auto" w:fill="FFFFFF"/>
-          <w:lang w:val="fil-PH" w:eastAsia="fil-PH"/>
-        </w:rPr>
-        <w:t>Use case diagram shows the graphic representation of the mechanism of iLearnCentral and potential sequences of interactions between systems and users in a specific environment related to a specific target.</w:t>
-      </w:r>
-    </w:p>
-    <w:p>
-      <w:pPr>
-        <w:spacing w:line="276" w:lineRule="auto"/>
-        <w:ind w:firstLine="720"/>
-        <w:rPr>
-          <w:rFonts w:cs="Times New Roman"/>
-          <w:shd w:val="clear" w:color="auto" w:fill="FFFFFF"/>
-          <w:lang w:val="fil-PH" w:eastAsia="fil-PH"/>
-        </w:rPr>
-      </w:pPr>
-      <w:r>
-        <w:rPr>
-          <w:rFonts w:cs="Times New Roman"/>
-          <w:shd w:val="clear" w:color="auto" w:fill="FFFFFF"/>
-          <w:lang w:val="fil-PH" w:eastAsia="fil-PH"/>
-        </w:rPr>
-        <w:t>~~~</w:t>
-      </w:r>
-    </w:p>
-    <w:p>
-      <w:pPr>
-        <w:pStyle w:val="Heading2"/>
-        <w:rPr>
-          <w:shd w:val="clear" w:color="auto" w:fill="FFFFFF"/>
-          <w:lang w:val="fil-PH" w:eastAsia="fil-PH"/>
-        </w:rPr>
-      </w:pPr>
-      <w:r>
-        <w:rPr>
-          <w:shd w:val="clear" w:color="auto" w:fill="FFFFFF"/>
-          <w:lang w:val="fil-PH" w:eastAsia="fil-PH"/>
-        </w:rPr>
-        <w:t xml:space="preserve">Storyboard </w:t>
-      </w:r>
-    </w:p>
-    <w:p>
-      <w:pPr>
-        <w:ind w:firstLine="720"/>
-        <w:rPr>
-          <w:lang w:val="fil-PH" w:eastAsia="fil-PH"/>
-        </w:rPr>
-      </w:pPr>
-      <w:r>
-        <w:rPr>
-          <w:lang w:val="fil-PH" w:eastAsia="fil-PH"/>
-        </w:rPr>
-        <w:t>~~~</w:t>
-      </w:r>
-    </w:p>
-    <w:p>
-      <w:pPr>
-        <w:pStyle w:val="Heading2"/>
-        <w:rPr>
-          <w:lang w:val="fil-PH"/>
-        </w:rPr>
-      </w:pPr>
-      <w:r>
-        <w:rPr>
-          <w:lang w:val="fil-PH"/>
-        </w:rPr>
-        <w:t>User Interface Diagram</w:t>
-      </w:r>
-    </w:p>
-    <w:p>
-      <w:pPr>
-        <w:ind w:firstLine="720"/>
-        <w:rPr>
-          <w:lang w:val="fil-PH"/>
-        </w:rPr>
-      </w:pPr>
-      <w:r>
-        <w:rPr>
-          <w:lang w:val="fil-PH"/>
-        </w:rPr>
-        <w:t>~~~</w:t>
-      </w:r>
-    </w:p>
-    <w:p>
-      <w:pPr>
-        <w:pStyle w:val="Heading2"/>
-        <w:rPr>
-          <w:lang w:val="fil-PH"/>
-        </w:rPr>
-      </w:pPr>
-      <w:r>
-        <w:rPr>
-          <w:lang w:val="fil-PH"/>
-        </w:rPr>
-        <w:t>Database Design</w:t>
-      </w:r>
-    </w:p>
-    <w:p>
-      <w:pPr>
-        <w:ind w:firstLine="720"/>
-        <w:rPr>
-          <w:rFonts w:cs="Times New Roman"/>
-          <w:lang w:val="fil-PH" w:eastAsia="fil-PH"/>
-        </w:rPr>
-      </w:pPr>
-      <w:r>
-        <w:rPr>
-          <w:rFonts w:cs="Times New Roman"/>
-          <w:lang w:val="fil-PH" w:eastAsia="fil-PH"/>
-        </w:rPr>
-        <w:t>This section shows every table's relationship through its key information. Every database layout table has the correct keys to access the tables ' contents. The primary key is a unique identifier in the world of relational databases, and can not hold a null value.</w:t>
-      </w:r>
-      <w:r>
-        <w:rPr>
-          <w:rFonts w:cs="Times New Roman"/>
-          <w:lang w:val="fil-PH" w:eastAsia="fil-PH"/>
-        </w:rPr>
-        <w:t xml:space="preserve"> </w:t>
-      </w:r>
-      <w:r>
-        <w:rPr>
-          <w:rFonts w:cs="Times New Roman"/>
-          <w:lang w:val="fil-PH" w:eastAsia="fil-PH"/>
-        </w:rPr>
-        <w:t>Foreign key, or secondary key, is often another table's primary key that connects a table to another table.</w:t>
-      </w:r>
-    </w:p>
-    <w:p>
-      <w:pPr>
-        <w:ind w:firstLine="720"/>
-        <w:rPr>
-          <w:rFonts w:cs="Times New Roman"/>
-          <w:lang w:val="fil-PH" w:eastAsia="fil-PH"/>
-        </w:rPr>
-      </w:pPr>
-      <w:r>
-        <w:rPr>
-          <w:rFonts w:cs="Times New Roman"/>
-          <w:lang w:val="fil-PH" w:eastAsia="fil-PH"/>
-        </w:rPr>
-        <w:lastRenderedPageBreak/>
-        <w:t>~~~</w:t>
-      </w:r>
-    </w:p>
-    <w:p>
-      <w:pPr>
-        <w:pStyle w:val="Heading2"/>
-        <w:rPr>
-          <w:lang w:val="fil-PH" w:eastAsia="fil-PH"/>
-        </w:rPr>
-      </w:pPr>
-      <w:r>
-        <w:rPr>
-          <w:lang w:val="fil-PH" w:eastAsia="fil-PH"/>
-        </w:rPr>
-        <w:t>Entity-Relationship Diagram</w:t>
-      </w:r>
-    </w:p>
-    <w:p>
-      <w:pPr>
-        <w:rPr>
-          <w:rFonts w:cs="Times New Roman"/>
-          <w:lang w:val="fil-PH" w:eastAsia="fil-PH"/>
-        </w:rPr>
-      </w:pPr>
-      <w:r>
-        <w:rPr>
-          <w:rFonts w:cs="Times New Roman"/>
-          <w:lang w:val="fil-PH" w:eastAsia="fil-PH"/>
-        </w:rPr>
-        <w:tab/>
-      </w:r>
-      <w:r>
-        <w:rPr>
-          <w:rFonts w:cs="Times New Roman"/>
-          <w:lang w:val="fil-PH" w:eastAsia="fil-PH"/>
-        </w:rPr>
-        <w:t>This segment shows the relationship between iLearnCentral entities involved.</w:t>
-      </w:r>
-    </w:p>
-    <w:p>
-      <w:pPr>
-        <w:ind w:firstLine="720"/>
-        <w:rPr>
-          <w:rFonts w:cs="Times New Roman"/>
-          <w:lang w:val="fil-PH" w:eastAsia="fil-PH"/>
-        </w:rPr>
-      </w:pPr>
-      <w:r>
-        <w:rPr>
-          <w:rFonts w:cs="Times New Roman"/>
-          <w:lang w:val="fil-PH" w:eastAsia="fil-PH"/>
-        </w:rPr>
-        <w:t>~~~</w:t>
-      </w:r>
-    </w:p>
-    <w:p>
-      <w:pPr>
-        <w:pStyle w:val="Heading2"/>
-        <w:rPr>
-          <w:lang w:val="fil-PH" w:eastAsia="fil-PH"/>
-        </w:rPr>
-      </w:pPr>
-      <w:r>
-        <w:rPr>
-          <w:lang w:val="fil-PH" w:eastAsia="fil-PH"/>
-        </w:rPr>
-        <w:t>Data Dictionary</w:t>
-      </w:r>
-    </w:p>
-    <w:p>
-      <w:pPr>
-        <w:rPr>
-          <w:rFonts w:cs="Times New Roman"/>
-          <w:lang w:val="fil-PH" w:eastAsia="fil-PH"/>
-        </w:rPr>
-      </w:pPr>
-      <w:r>
-        <w:rPr>
-          <w:rFonts w:cs="Times New Roman"/>
-          <w:b/>
-          <w:lang w:val="fil-PH" w:eastAsia="fil-PH"/>
-        </w:rPr>
-        <w:tab/>
-      </w:r>
-      <w:r>
-        <w:rPr>
-          <w:rFonts w:cs="Times New Roman"/>
-          <w:lang w:val="fil-PH" w:eastAsia="fil-PH"/>
-        </w:rPr>
-        <w:t>This section describes the types of data, properties and field sizes shown in the tables in the previous section.</w:t>
-      </w:r>
-    </w:p>
-    <w:p>
-      <w:pPr>
-        <w:rPr>
-          <w:rFonts w:cs="Times New Roman"/>
-          <w:lang w:val="fil-PH" w:eastAsia="fil-PH"/>
-        </w:rPr>
-      </w:pPr>
-      <w:r>
-        <w:rPr>
-          <w:rFonts w:cs="Times New Roman"/>
-          <w:lang w:val="fil-PH" w:eastAsia="fil-PH"/>
-        </w:rPr>
-        <w:tab/>
-        <w:t>~~~</w:t>
-      </w:r>
-    </w:p>
-    <w:p>
-      <w:pPr>
-        <w:pStyle w:val="Heading2"/>
-        <w:rPr>
-          <w:lang w:val="fil-PH" w:eastAsia="fil-PH"/>
-        </w:rPr>
-      </w:pPr>
-      <w:r>
-        <w:rPr>
-          <w:lang w:val="fil-PH" w:eastAsia="fil-PH"/>
-        </w:rPr>
-        <w:t>Network Model</w:t>
-      </w:r>
-    </w:p>
-    <w:p>
-      <w:pPr>
-        <w:rPr>
-          <w:rFonts w:cs="Times New Roman"/>
-          <w:lang w:val="fil-PH" w:eastAsia="fil-PH"/>
-        </w:rPr>
-      </w:pPr>
-      <w:r>
-        <w:rPr>
-          <w:rFonts w:cs="Times New Roman"/>
-          <w:lang w:val="fil-PH" w:eastAsia="fil-PH"/>
-        </w:rPr>
-        <w:tab/>
-      </w:r>
-      <w:r>
-        <w:rPr>
-          <w:rFonts w:cs="Times New Roman"/>
-          <w:lang w:val="fil-PH" w:eastAsia="fil-PH"/>
-        </w:rPr>
-        <w:t>The model of the network shows how the system components communicate via the internet. The diagram shows that the user is able to check and monitor their account through application for possible breaches or errors.</w:t>
-      </w:r>
-    </w:p>
-    <w:p>
-      <w:pPr>
-        <w:rPr>
-          <w:rFonts w:cs="Times New Roman"/>
-          <w:lang w:val="fil-PH" w:eastAsia="fil-PH"/>
-        </w:rPr>
-      </w:pPr>
-      <w:r>
-        <w:rPr>
           <w:noProof/>
+          <w:shd w:val="clear" w:color="auto" w:fill="FFFFFF"/>
         </w:rPr>
         <w:drawing>
-          <wp:inline distT="0" distB="0" distL="0" distR="0" wp14:anchorId="0E60A595" wp14:editId="2CBCECEB">
-            <wp:extent cx="5486400" cy="4179277"/>
+          <wp:inline distT="0" distB="0" distL="0" distR="0">
+            <wp:extent cx="5486400" cy="3755390"/>
             <wp:effectExtent l="0" t="0" r="0" b="0"/>
-            <wp:docPr id="24" name="Picture 24"/>
+            <wp:docPr id="1" name="Picture 1"/>
             <wp:cNvGraphicFramePr>
               <a:graphicFrameLocks xmlns:a="http://schemas.openxmlformats.org/drawingml/2006/main" noChangeAspect="1"/>
             </wp:cNvGraphicFramePr>
@@ -4209,11 +3843,17 @@
               <a:graphicData uri="http://schemas.openxmlformats.org/drawingml/2006/picture">
                 <pic:pic xmlns:pic="http://schemas.openxmlformats.org/drawingml/2006/picture">
                   <pic:nvPicPr>
-                    <pic:cNvPr id="1" name=""/>
+                    <pic:cNvPr id="0" name="2145EE8.tmp"/>
                     <pic:cNvPicPr/>
                   </pic:nvPicPr>
                   <pic:blipFill>
-                    <a:blip r:embed="rId14"/>
+                    <a:blip r:embed="rId14">
+                      <a:extLst>
+                        <a:ext uri="{28A0092B-C50C-407E-A947-70E740481C1C}">
+                          <a14:useLocalDpi xmlns:a14="http://schemas.microsoft.com/office/drawing/2010/main" val="0"/>
+                        </a:ext>
+                      </a:extLst>
+                    </a:blip>
                     <a:stretch>
                       <a:fillRect/>
                     </a:stretch>
@@ -4221,7 +3861,7 @@
                   <pic:spPr>
                     <a:xfrm>
                       <a:off x="0" y="0"/>
-                      <a:ext cx="5486400" cy="4179277"/>
+                      <a:ext cx="5486400" cy="3755390"/>
                     </a:xfrm>
                     <a:prstGeom prst="rect">
                       <a:avLst/>
@@ -4233,104 +3873,363 @@
           </wp:inline>
         </w:drawing>
       </w:r>
-    </w:p>
-    <w:p>
-      <w:pPr>
-        <w:spacing w:after="0"/>
-        <w:jc w:val="center"/>
-        <w:rPr>
-          <w:rFonts w:eastAsia="Calibri" w:cs="Times New Roman"/>
+      <w:r>
+        <w:rPr>
+          <w:shd w:val="clear" w:color="auto" w:fill="FFFFFF"/>
+          <w:lang w:val="fil-PH" w:eastAsia="fil-PH"/>
+        </w:rPr>
+        <w:t>Analysis / Design Phase</w:t>
+      </w:r>
+    </w:p>
+    <w:p>
+      <w:pPr>
+        <w:ind w:firstLine="720"/>
+        <w:rPr>
+          <w:rFonts w:cs="Times New Roman"/>
+          <w:shd w:val="clear" w:color="auto" w:fill="FFFFFF"/>
+          <w:lang w:val="fil-PH" w:eastAsia="fil-PH"/>
+        </w:rPr>
+      </w:pPr>
+      <w:r>
+        <w:rPr>
+          <w:rFonts w:cs="Times New Roman"/>
+          <w:shd w:val="clear" w:color="auto" w:fill="FFFFFF"/>
+          <w:lang w:val="fil-PH" w:eastAsia="fil-PH"/>
+        </w:rPr>
+        <w:t>The stage of analysis includes the concept of the specifications needed to accomplish the method. Each step determines the problem to be solved by the customer.</w:t>
+      </w:r>
+    </w:p>
+    <w:p>
+      <w:pPr>
+        <w:pStyle w:val="Heading2"/>
+        <w:rPr>
+          <w:shd w:val="clear" w:color="auto" w:fill="FFFFFF"/>
+          <w:lang w:val="fil-PH" w:eastAsia="fil-PH"/>
+        </w:rPr>
+      </w:pPr>
+      <w:r>
+        <w:rPr>
+          <w:shd w:val="clear" w:color="auto" w:fill="FFFFFF"/>
+          <w:lang w:val="fil-PH" w:eastAsia="fil-PH"/>
+        </w:rPr>
+        <w:lastRenderedPageBreak/>
+        <w:t>Use Case Diagram</w:t>
+      </w:r>
+    </w:p>
+    <w:p>
+      <w:pPr>
+        <w:spacing w:line="276" w:lineRule="auto"/>
+        <w:ind w:firstLine="720"/>
+        <w:rPr>
+          <w:rFonts w:cs="Times New Roman"/>
+          <w:shd w:val="clear" w:color="auto" w:fill="FFFFFF"/>
+          <w:lang w:val="fil-PH" w:eastAsia="fil-PH"/>
+        </w:rPr>
+      </w:pPr>
+      <w:r>
+        <w:rPr>
+          <w:rFonts w:cs="Times New Roman"/>
+          <w:shd w:val="clear" w:color="auto" w:fill="FFFFFF"/>
+          <w:lang w:val="fil-PH" w:eastAsia="fil-PH"/>
+        </w:rPr>
+        <w:t>Use case diagram shows the graphic representation of the mechanism of iLearnCentral and potential sequences of interactions between systems and users in a specific environment related to a specific target.</w:t>
+      </w:r>
+    </w:p>
+    <w:p>
+      <w:pPr>
+        <w:spacing w:line="276" w:lineRule="auto"/>
+        <w:ind w:firstLine="720"/>
+        <w:rPr>
+          <w:rFonts w:cs="Times New Roman"/>
+          <w:shd w:val="clear" w:color="auto" w:fill="FFFFFF"/>
+          <w:lang w:val="fil-PH" w:eastAsia="fil-PH"/>
+        </w:rPr>
+      </w:pPr>
+      <w:r>
+        <w:rPr>
+          <w:rFonts w:cs="Times New Roman"/>
+          <w:shd w:val="clear" w:color="auto" w:fill="FFFFFF"/>
+          <w:lang w:val="fil-PH" w:eastAsia="fil-PH"/>
+        </w:rPr>
+        <w:t>~~~</w:t>
+      </w:r>
+    </w:p>
+    <w:p>
+      <w:pPr>
+        <w:pStyle w:val="Heading2"/>
+        <w:rPr>
+          <w:shd w:val="clear" w:color="auto" w:fill="FFFFFF"/>
+          <w:lang w:val="fil-PH" w:eastAsia="fil-PH"/>
+        </w:rPr>
+      </w:pPr>
+      <w:r>
+        <w:rPr>
+          <w:shd w:val="clear" w:color="auto" w:fill="FFFFFF"/>
+          <w:lang w:val="fil-PH" w:eastAsia="fil-PH"/>
+        </w:rPr>
+        <w:t xml:space="preserve">Storyboard </w:t>
+      </w:r>
+    </w:p>
+    <w:p>
+      <w:pPr>
+        <w:ind w:firstLine="720"/>
+        <w:rPr>
+          <w:lang w:val="fil-PH" w:eastAsia="fil-PH"/>
+        </w:rPr>
+      </w:pPr>
+      <w:r>
+        <w:rPr>
+          <w:lang w:val="fil-PH" w:eastAsia="fil-PH"/>
+        </w:rPr>
+        <w:t>~~~</w:t>
+      </w:r>
+    </w:p>
+    <w:p>
+      <w:pPr>
+        <w:pStyle w:val="Heading2"/>
+        <w:rPr>
+          <w:lang w:val="fil-PH"/>
+        </w:rPr>
+      </w:pPr>
+      <w:r>
+        <w:rPr>
+          <w:lang w:val="fil-PH"/>
+        </w:rPr>
+        <w:t>User Interface Diagram</w:t>
+      </w:r>
+    </w:p>
+    <w:p>
+      <w:pPr>
+        <w:ind w:firstLine="720"/>
+        <w:rPr>
+          <w:lang w:val="fil-PH"/>
+        </w:rPr>
+      </w:pPr>
+      <w:r>
+        <w:rPr>
+          <w:lang w:val="fil-PH"/>
+        </w:rPr>
+        <w:t>~~~</w:t>
+      </w:r>
+    </w:p>
+    <w:p>
+      <w:pPr>
+        <w:pStyle w:val="Heading2"/>
+        <w:rPr>
+          <w:lang w:val="fil-PH"/>
+        </w:rPr>
+      </w:pPr>
+      <w:r>
+        <w:rPr>
+          <w:lang w:val="fil-PH"/>
+        </w:rPr>
+        <w:t>Database Design</w:t>
+      </w:r>
+    </w:p>
+    <w:p>
+      <w:pPr>
+        <w:ind w:firstLine="720"/>
+        <w:rPr>
+          <w:rFonts w:cs="Times New Roman"/>
+          <w:lang w:val="fil-PH" w:eastAsia="fil-PH"/>
+        </w:rPr>
+      </w:pPr>
+      <w:r>
+        <w:rPr>
+          <w:rFonts w:cs="Times New Roman"/>
+          <w:lang w:val="fil-PH" w:eastAsia="fil-PH"/>
+        </w:rPr>
+        <w:t>This section shows every table's relationship through its key information. Every database layout table has the correct keys to access the tables ' contents. The primary key is a unique identifier in the world of relational databases, and can not hold a null value.</w:t>
+      </w:r>
+      <w:r>
+        <w:rPr>
+          <w:rFonts w:cs="Times New Roman"/>
+          <w:lang w:val="fil-PH" w:eastAsia="fil-PH"/>
+        </w:rPr>
+        <w:t xml:space="preserve"> </w:t>
+      </w:r>
+      <w:r>
+        <w:rPr>
+          <w:rFonts w:cs="Times New Roman"/>
+          <w:lang w:val="fil-PH" w:eastAsia="fil-PH"/>
+        </w:rPr>
+        <w:t>Foreign key, or secondary key, is often another table's primary key that connects a table to another table.</w:t>
+      </w:r>
+    </w:p>
+    <w:p>
+      <w:pPr>
+        <w:ind w:firstLine="720"/>
+        <w:rPr>
+          <w:rFonts w:cs="Times New Roman"/>
+          <w:lang w:val="fil-PH" w:eastAsia="fil-PH"/>
+        </w:rPr>
+      </w:pPr>
+      <w:r>
+        <w:rPr>
+          <w:rFonts w:cs="Times New Roman"/>
+          <w:lang w:val="fil-PH" w:eastAsia="fil-PH"/>
+        </w:rPr>
+        <w:t>~~~</w:t>
+      </w:r>
+    </w:p>
+    <w:p>
+      <w:pPr>
+        <w:pStyle w:val="Heading2"/>
+        <w:rPr>
+          <w:lang w:val="fil-PH" w:eastAsia="fil-PH"/>
+        </w:rPr>
+      </w:pPr>
+      <w:r>
+        <w:rPr>
+          <w:lang w:val="fil-PH" w:eastAsia="fil-PH"/>
+        </w:rPr>
+        <w:t>Entity-Relationship Diagram</w:t>
+      </w:r>
+    </w:p>
+    <w:p>
+      <w:pPr>
+        <w:rPr>
+          <w:rFonts w:cs="Times New Roman"/>
+          <w:lang w:val="fil-PH" w:eastAsia="fil-PH"/>
+        </w:rPr>
+      </w:pPr>
+      <w:r>
+        <w:rPr>
+          <w:rFonts w:cs="Times New Roman"/>
+          <w:lang w:val="fil-PH" w:eastAsia="fil-PH"/>
+        </w:rPr>
+        <w:tab/>
+      </w:r>
+      <w:r>
+        <w:rPr>
+          <w:rFonts w:cs="Times New Roman"/>
+          <w:lang w:val="fil-PH" w:eastAsia="fil-PH"/>
+        </w:rPr>
+        <w:t>This segment shows the relationship between iLearnCentral entities involved.</w:t>
+      </w:r>
+    </w:p>
+    <w:p>
+      <w:pPr>
+        <w:ind w:firstLine="720"/>
+        <w:rPr>
+          <w:rFonts w:cs="Times New Roman"/>
+          <w:lang w:val="fil-PH" w:eastAsia="fil-PH"/>
+        </w:rPr>
+      </w:pPr>
+      <w:r>
+        <w:rPr>
+          <w:rFonts w:cs="Times New Roman"/>
+          <w:lang w:val="fil-PH" w:eastAsia="fil-PH"/>
+        </w:rPr>
+        <w:t>~~~</w:t>
+      </w:r>
+    </w:p>
+    <w:p>
+      <w:pPr>
+        <w:pStyle w:val="Heading2"/>
+        <w:rPr>
+          <w:lang w:val="fil-PH" w:eastAsia="fil-PH"/>
+        </w:rPr>
+      </w:pPr>
+      <w:r>
+        <w:rPr>
+          <w:lang w:val="fil-PH" w:eastAsia="fil-PH"/>
+        </w:rPr>
+        <w:t>Data Dictionary</w:t>
+      </w:r>
+    </w:p>
+    <w:p>
+      <w:pPr>
+        <w:rPr>
+          <w:rFonts w:cs="Times New Roman"/>
+          <w:lang w:val="fil-PH" w:eastAsia="fil-PH"/>
+        </w:rPr>
+      </w:pPr>
+      <w:r>
+        <w:rPr>
+          <w:rFonts w:cs="Times New Roman"/>
           <w:b/>
-          <w:u w:val="single"/>
-          <w:lang w:eastAsia="en-US"/>
-        </w:rPr>
-      </w:pPr>
-      <w:r>
-        <w:rPr>
-          <w:rFonts w:eastAsia="Calibri" w:cs="Times New Roman"/>
-          <w:lang w:eastAsia="en-US"/>
-        </w:rPr>
-        <w:t>Figure 24</w:t>
-      </w:r>
-      <w:r>
-        <w:rPr>
-          <w:rFonts w:eastAsia="Calibri" w:cs="Times New Roman"/>
-          <w:lang w:eastAsia="en-US"/>
-        </w:rPr>
-        <w:t xml:space="preserve">: </w:t>
-      </w:r>
-      <w:r>
-        <w:rPr>
-          <w:rFonts w:eastAsia="Calibri" w:cs="Times New Roman"/>
-          <w:b/>
-          <w:u w:val="single"/>
-          <w:lang w:eastAsia="en-US"/>
+          <w:lang w:val="fil-PH" w:eastAsia="fil-PH"/>
+        </w:rPr>
+        <w:tab/>
+      </w:r>
+      <w:r>
+        <w:rPr>
+          <w:rFonts w:cs="Times New Roman"/>
+          <w:lang w:val="fil-PH" w:eastAsia="fil-PH"/>
+        </w:rPr>
+        <w:t>This section describes the types of data, properties and field sizes shown in the tables in the previous section.</w:t>
+      </w:r>
+    </w:p>
+    <w:p>
+      <w:pPr>
+        <w:rPr>
+          <w:rFonts w:cs="Times New Roman"/>
+          <w:lang w:val="fil-PH" w:eastAsia="fil-PH"/>
+        </w:rPr>
+      </w:pPr>
+      <w:r>
+        <w:rPr>
+          <w:rFonts w:cs="Times New Roman"/>
+          <w:lang w:val="fil-PH" w:eastAsia="fil-PH"/>
+        </w:rPr>
+        <w:tab/>
+        <w:t>~~~</w:t>
+      </w:r>
+    </w:p>
+    <w:p>
+      <w:pPr>
+        <w:pStyle w:val="Heading2"/>
+        <w:rPr>
+          <w:lang w:val="fil-PH" w:eastAsia="fil-PH"/>
+        </w:rPr>
+      </w:pPr>
+      <w:r>
+        <w:rPr>
+          <w:lang w:val="fil-PH" w:eastAsia="fil-PH"/>
         </w:rPr>
         <w:t>Network Model</w:t>
       </w:r>
     </w:p>
     <w:p>
       <w:pPr>
-        <w:spacing w:after="0"/>
-        <w:rPr>
-          <w:rFonts w:eastAsia="Calibri" w:cs="Times New Roman"/>
-          <w:lang w:eastAsia="en-US"/>
-        </w:rPr>
-      </w:pPr>
-      <w:r>
-        <w:rPr>
-          <w:rFonts w:eastAsia="Calibri" w:cs="Times New Roman"/>
-          <w:lang w:eastAsia="en-US"/>
+        <w:rPr>
+          <w:rFonts w:cs="Times New Roman"/>
+          <w:lang w:val="fil-PH" w:eastAsia="fil-PH"/>
+        </w:rPr>
+      </w:pPr>
+      <w:r>
+        <w:rPr>
+          <w:rFonts w:cs="Times New Roman"/>
+          <w:lang w:val="fil-PH" w:eastAsia="fil-PH"/>
+        </w:rPr>
+        <w:tab/>
+      </w:r>
+      <w:r>
+        <w:rPr>
+          <w:rFonts w:cs="Times New Roman"/>
+          <w:lang w:val="fil-PH" w:eastAsia="fil-PH"/>
+        </w:rPr>
+        <w:t>The model of the network shows how the system components communicate via the internet. The diagram shows that the user is able to check and monitor their account through application for possible breaches or errors.</w:t>
+      </w:r>
+    </w:p>
+    <w:p>
+      <w:pPr>
+        <w:rPr>
+          <w:rFonts w:cs="Times New Roman"/>
+          <w:lang w:val="fil-PH" w:eastAsia="fil-PH"/>
+        </w:rPr>
+      </w:pPr>
+      <w:r>
+        <w:rPr>
+          <w:noProof/>
         </w:rPr>
         <w:lastRenderedPageBreak/>
-        <w:tab/>
-        <w:t xml:space="preserve">Figure 24 shows the network model of the system. Internet is used for both web and mobile app to interact with the database. </w:t>
-      </w:r>
-    </w:p>
-    <w:p>
-      <w:pPr>
-        <w:pStyle w:val="Heading2"/>
-        <w:rPr>
-          <w:lang w:val="fil-PH" w:eastAsia="fil-PH"/>
-        </w:rPr>
-      </w:pPr>
-      <w:r>
-        <w:rPr>
-          <w:lang w:val="fil-PH" w:eastAsia="fil-PH"/>
-        </w:rPr>
-        <w:t>Network Topology</w:t>
-      </w:r>
-    </w:p>
-    <w:p>
-      <w:pPr>
-        <w:rPr>
-          <w:rFonts w:cs="Times New Roman"/>
-          <w:lang w:val="fil-PH" w:eastAsia="fil-PH"/>
-        </w:rPr>
-      </w:pPr>
-      <w:r>
-        <w:rPr>
-          <w:rFonts w:cs="Times New Roman"/>
-          <w:lang w:val="fil-PH" w:eastAsia="fil-PH"/>
-        </w:rPr>
-        <w:t>The network topology illustrates how the system's hardware and software component work in conjunction with the use of internet connection to access the user's access database.</w:t>
-      </w:r>
-      <w:r>
-        <w:rPr>
-          <w:rFonts w:cs="Times New Roman"/>
-          <w:lang w:val="fil-PH" w:eastAsia="fil-PH"/>
-        </w:rPr>
-        <w:t>\</w:t>
-      </w:r>
-      <w:r>
-        <w:rPr>
-          <w:noProof/>
-        </w:rPr>
         <w:drawing>
-          <wp:inline distT="0" distB="0" distL="0" distR="0" wp14:anchorId="3140363B" wp14:editId="076D38A6">
-            <wp:extent cx="5486400" cy="4729675"/>
+          <wp:inline distT="0" distB="0" distL="0" distR="0" wp14:anchorId="0E60A595" wp14:editId="2CBCECEB">
+            <wp:extent cx="5486400" cy="4179277"/>
             <wp:effectExtent l="0" t="0" r="0" b="0"/>
-            <wp:docPr id="25" name="Picture 25"/>
+            <wp:docPr id="24" name="Picture 24"/>
             <wp:cNvGraphicFramePr>
               <a:graphicFrameLocks xmlns:a="http://schemas.openxmlformats.org/drawingml/2006/main" noChangeAspect="1"/>
             </wp:cNvGraphicFramePr>
@@ -4350,6 +4249,135 @@
                   <pic:spPr>
                     <a:xfrm>
                       <a:off x="0" y="0"/>
+                      <a:ext cx="5486400" cy="4179277"/>
+                    </a:xfrm>
+                    <a:prstGeom prst="rect">
+                      <a:avLst/>
+                    </a:prstGeom>
+                  </pic:spPr>
+                </pic:pic>
+              </a:graphicData>
+            </a:graphic>
+          </wp:inline>
+        </w:drawing>
+      </w:r>
+    </w:p>
+    <w:p>
+      <w:pPr>
+        <w:spacing w:after="0"/>
+        <w:jc w:val="center"/>
+        <w:rPr>
+          <w:rFonts w:eastAsia="Calibri" w:cs="Times New Roman"/>
+          <w:b/>
+          <w:u w:val="single"/>
+          <w:lang w:eastAsia="en-US"/>
+        </w:rPr>
+      </w:pPr>
+      <w:r>
+        <w:rPr>
+          <w:rFonts w:eastAsia="Calibri" w:cs="Times New Roman"/>
+          <w:lang w:eastAsia="en-US"/>
+        </w:rPr>
+        <w:t>Figure 24</w:t>
+      </w:r>
+      <w:r>
+        <w:rPr>
+          <w:rFonts w:eastAsia="Calibri" w:cs="Times New Roman"/>
+          <w:lang w:eastAsia="en-US"/>
+        </w:rPr>
+        <w:t xml:space="preserve">: </w:t>
+      </w:r>
+      <w:r>
+        <w:rPr>
+          <w:rFonts w:eastAsia="Calibri" w:cs="Times New Roman"/>
+          <w:b/>
+          <w:u w:val="single"/>
+          <w:lang w:eastAsia="en-US"/>
+        </w:rPr>
+        <w:t>Network Model</w:t>
+      </w:r>
+    </w:p>
+    <w:p>
+      <w:pPr>
+        <w:spacing w:after="0"/>
+        <w:rPr>
+          <w:rFonts w:eastAsia="Calibri" w:cs="Times New Roman"/>
+          <w:lang w:eastAsia="en-US"/>
+        </w:rPr>
+      </w:pPr>
+      <w:r>
+        <w:rPr>
+          <w:rFonts w:eastAsia="Calibri" w:cs="Times New Roman"/>
+          <w:lang w:eastAsia="en-US"/>
+        </w:rPr>
+        <w:tab/>
+        <w:t xml:space="preserve">Figure 24 shows the network model of the system. Internet is used for both web and mobile app to interact with the database. </w:t>
+      </w:r>
+    </w:p>
+    <w:p>
+      <w:pPr>
+        <w:pStyle w:val="Heading2"/>
+        <w:rPr>
+          <w:lang w:val="fil-PH" w:eastAsia="fil-PH"/>
+        </w:rPr>
+      </w:pPr>
+      <w:r>
+        <w:rPr>
+          <w:lang w:val="fil-PH" w:eastAsia="fil-PH"/>
+        </w:rPr>
+        <w:lastRenderedPageBreak/>
+        <w:t>Network Topology</w:t>
+      </w:r>
+    </w:p>
+    <w:p>
+      <w:pPr>
+        <w:rPr>
+          <w:rFonts w:cs="Times New Roman"/>
+          <w:lang w:val="fil-PH" w:eastAsia="fil-PH"/>
+        </w:rPr>
+      </w:pPr>
+      <w:r>
+        <w:rPr>
+          <w:rFonts w:cs="Times New Roman"/>
+          <w:lang w:val="fil-PH" w:eastAsia="fil-PH"/>
+        </w:rPr>
+        <w:t>The network topology illustrates how the system's hardware and software component work in conjunction with the use of internet connection to access the user's access database.</w:t>
+      </w:r>
+      <w:r>
+        <w:rPr>
+          <w:rFonts w:cs="Times New Roman"/>
+          <w:lang w:val="fil-PH" w:eastAsia="fil-PH"/>
+        </w:rPr>
+        <w:t>\</w:t>
+      </w:r>
+      <w:r>
+        <w:rPr>
+          <w:noProof/>
+        </w:rPr>
+        <w:drawing>
+          <wp:inline distT="0" distB="0" distL="0" distR="0" wp14:anchorId="3140363B" wp14:editId="076D38A6">
+            <wp:extent cx="5486400" cy="4729675"/>
+            <wp:effectExtent l="0" t="0" r="0" b="0"/>
+            <wp:docPr id="25" name="Picture 25"/>
+            <wp:cNvGraphicFramePr>
+              <a:graphicFrameLocks xmlns:a="http://schemas.openxmlformats.org/drawingml/2006/main" noChangeAspect="1"/>
+            </wp:cNvGraphicFramePr>
+            <a:graphic xmlns:a="http://schemas.openxmlformats.org/drawingml/2006/main">
+              <a:graphicData uri="http://schemas.openxmlformats.org/drawingml/2006/picture">
+                <pic:pic xmlns:pic="http://schemas.openxmlformats.org/drawingml/2006/picture">
+                  <pic:nvPicPr>
+                    <pic:cNvPr id="1" name=""/>
+                    <pic:cNvPicPr/>
+                  </pic:nvPicPr>
+                  <pic:blipFill>
+                    <a:blip r:embed="rId16"/>
+                    <a:stretch>
+                      <a:fillRect/>
+                    </a:stretch>
+                  </pic:blipFill>
+                  <pic:spPr>
+                    <a:xfrm>
+                      <a:off x="0" y="0"/>
                       <a:ext cx="5486400" cy="4729675"/>
                     </a:xfrm>
                     <a:prstGeom prst="rect">
@@ -4429,15 +4457,82 @@
           <w:rFonts w:cs="Times New Roman"/>
           <w:lang w:val="fil-PH" w:eastAsia="fil-PH"/>
         </w:rPr>
-        <w:t xml:space="preserve">The Development Phase marks the end of the initial process segment and marks the beginning of development. This phase is intended to turn the prototyped system design in the </w:t>
-      </w:r>
-      <w:r>
-        <w:rPr>
-          <w:rFonts w:cs="Times New Roman"/>
+        <w:t>The Development Phase marks the end of the initial process segment and marks the beginning of development. This phase is intended to turn the prototyped system design in the Design Phase into a working system that meets all defined system requirements. Two elements are required to complete this phase successfully: 1) a complete set of design specifications and 2) proper processes, standards and tools.</w:t>
+      </w:r>
+    </w:p>
+    <w:p>
+      <w:pPr>
+        <w:pStyle w:val="Heading2"/>
+        <w:rPr>
+          <w:lang w:val="fil-PH" w:eastAsia="fil-PH"/>
+        </w:rPr>
+      </w:pPr>
+      <w:r>
+        <w:rPr>
           <w:lang w:val="fil-PH" w:eastAsia="fil-PH"/>
         </w:rPr>
         <w:lastRenderedPageBreak/>
-        <w:t>Design Phase into a working system that meets all defined system requirements. Two elements are required to complete this phase successfully: 1) a complete set of design specifications and 2) proper processes, standards and tools.</w:t>
+        <w:t>Technology Stack Diagram</w:t>
+      </w:r>
+      <w:r>
+        <w:rPr>
+          <w:lang w:val="fil-PH" w:eastAsia="fil-PH"/>
+        </w:rPr>
+        <w:tab/>
+      </w:r>
+    </w:p>
+    <w:p>
+      <w:pPr>
+        <w:jc w:val="center"/>
+        <w:rPr>
+          <w:lang w:val="fil-PH" w:eastAsia="fil-PH"/>
+        </w:rPr>
+      </w:pPr>
+      <w:r>
+        <w:rPr>
+          <w:noProof/>
+        </w:rPr>
+        <w:drawing>
+          <wp:inline distT="0" distB="0" distL="0" distR="0">
+            <wp:extent cx="3943350" cy="3554771"/>
+            <wp:effectExtent l="0" t="0" r="0" b="7620"/>
+            <wp:docPr id="10" name="Picture 10"/>
+            <wp:cNvGraphicFramePr>
+              <a:graphicFrameLocks xmlns:a="http://schemas.openxmlformats.org/drawingml/2006/main" noChangeAspect="1"/>
+            </wp:cNvGraphicFramePr>
+            <a:graphic xmlns:a="http://schemas.openxmlformats.org/drawingml/2006/main">
+              <a:graphicData uri="http://schemas.openxmlformats.org/drawingml/2006/picture">
+                <pic:pic xmlns:pic="http://schemas.openxmlformats.org/drawingml/2006/picture">
+                  <pic:nvPicPr>
+                    <pic:cNvPr id="0" name="2145004.tmp"/>
+                    <pic:cNvPicPr/>
+                  </pic:nvPicPr>
+                  <pic:blipFill>
+                    <a:blip r:embed="rId17">
+                      <a:extLst>
+                        <a:ext uri="{28A0092B-C50C-407E-A947-70E740481C1C}">
+                          <a14:useLocalDpi xmlns:a14="http://schemas.microsoft.com/office/drawing/2010/main" val="0"/>
+                        </a:ext>
+                      </a:extLst>
+                    </a:blip>
+                    <a:stretch>
+                      <a:fillRect/>
+                    </a:stretch>
+                  </pic:blipFill>
+                  <pic:spPr>
+                    <a:xfrm>
+                      <a:off x="0" y="0"/>
+                      <a:ext cx="3943901" cy="3555268"/>
+                    </a:xfrm>
+                    <a:prstGeom prst="rect">
+                      <a:avLst/>
+                    </a:prstGeom>
+                  </pic:spPr>
+                </pic:pic>
+              </a:graphicData>
+            </a:graphic>
+          </wp:inline>
+        </w:drawing>
       </w:r>
     </w:p>
     <w:p>
@@ -4451,13 +4546,7 @@
         <w:rPr>
           <w:lang w:val="fil-PH" w:eastAsia="fil-PH"/>
         </w:rPr>
-        <w:t>Technology Stack Diagram</w:t>
-      </w:r>
-      <w:r>
-        <w:rPr>
-          <w:lang w:val="fil-PH" w:eastAsia="fil-PH"/>
-        </w:rPr>
-        <w:tab/>
+        <w:t>Technology Stack for Mobile</w:t>
       </w:r>
     </w:p>
     <w:p>
@@ -4469,6 +4558,466 @@
       </w:pPr>
       <w:r>
         <w:rPr>
+          <w:b/>
+          <w:lang w:val="fil-PH" w:eastAsia="fil-PH"/>
+        </w:rPr>
+        <w:t xml:space="preserve">Android Studio </w:t>
+      </w:r>
+      <w:r>
+        <w:rPr>
+          <w:lang w:val="fil-PH" w:eastAsia="fil-PH"/>
+        </w:rPr>
+        <w:t>is an integrated development environment for the Android operating system. It was built on JetBrains' IntelliJ IDEA software and designed for android development. It comprises both frontend and backend development by using XML and java.</w:t>
+      </w:r>
+    </w:p>
+    <w:p>
+      <w:pPr>
+        <w:ind w:firstLine="720"/>
+        <w:rPr>
+          <w:lang w:val="fil-PH" w:eastAsia="fil-PH"/>
+        </w:rPr>
+      </w:pPr>
+      <w:r>
+        <w:rPr>
+          <w:b/>
+          <w:lang w:val="fil-PH" w:eastAsia="fil-PH"/>
+        </w:rPr>
+        <w:t>XML</w:t>
+      </w:r>
+      <w:r>
+        <w:rPr>
+          <w:lang w:val="fil-PH" w:eastAsia="fil-PH"/>
+        </w:rPr>
+        <w:t>,</w:t>
+      </w:r>
+      <w:r>
+        <w:rPr>
+          <w:b/>
+          <w:lang w:val="fil-PH" w:eastAsia="fil-PH"/>
+        </w:rPr>
+        <w:t xml:space="preserve"> </w:t>
+      </w:r>
+      <w:r>
+        <w:rPr>
+          <w:lang w:val="fil-PH" w:eastAsia="fil-PH"/>
+        </w:rPr>
+        <w:t xml:space="preserve">meaning eXtensible Markup Language, is a markup language built as a standard way to encode data in internet-based applications. Android uses it in creating layouts and components as Front End for </w:t>
+      </w:r>
+      <w:r>
+        <w:rPr>
+          <w:lang w:val="fil-PH" w:eastAsia="fil-PH"/>
+        </w:rPr>
+        <w:t xml:space="preserve">typical </w:t>
+      </w:r>
+      <w:r>
+        <w:rPr>
+          <w:lang w:val="fil-PH" w:eastAsia="fil-PH"/>
+        </w:rPr>
+        <w:t>applications.</w:t>
+      </w:r>
+    </w:p>
+    <w:p>
+      <w:pPr>
+        <w:pStyle w:val="Heading2"/>
+        <w:ind w:firstLine="720"/>
+        <w:jc w:val="both"/>
+        <w:rPr>
+          <w:rFonts w:ascii="Times New Roman" w:eastAsiaTheme="minorEastAsia" w:hAnsi="Times New Roman" w:cstheme="minorBidi"/>
+          <w:b w:val="0"/>
+          <w:szCs w:val="22"/>
+          <w:lang w:val="fil-PH" w:eastAsia="fil-PH"/>
+        </w:rPr>
+      </w:pPr>
+      <w:r>
+        <w:rPr>
+          <w:rFonts w:ascii="Times New Roman" w:eastAsiaTheme="minorEastAsia" w:hAnsi="Times New Roman" w:cstheme="minorBidi"/>
+          <w:szCs w:val="22"/>
+          <w:lang w:val="fil-PH" w:eastAsia="fil-PH"/>
+        </w:rPr>
+        <w:t>Java</w:t>
+      </w:r>
+      <w:r>
+        <w:rPr>
+          <w:rFonts w:ascii="Times New Roman" w:eastAsiaTheme="minorEastAsia" w:hAnsi="Times New Roman" w:cstheme="minorBidi"/>
+          <w:b w:val="0"/>
+          <w:szCs w:val="22"/>
+          <w:lang w:val="fil-PH" w:eastAsia="fil-PH"/>
+        </w:rPr>
+        <w:t xml:space="preserve"> is one of the languages used in android development. Java's mobile version is called Java ME. Many smartphones and tablets support it. The Java Platform Micro Edition (Java ME) provides a flexible, secure environment for building and running applications that target embedded and mobile devices. Java ME addresses the challenge of running applications on devices that are low on memory, display, and power available.</w:t>
+      </w:r>
+    </w:p>
+    <w:p>
+      <w:pPr>
+        <w:pStyle w:val="Heading2"/>
+        <w:rPr>
+          <w:lang w:val="fil-PH" w:eastAsia="fil-PH"/>
+        </w:rPr>
+      </w:pPr>
+      <w:r>
+        <w:rPr>
+          <w:lang w:val="fil-PH" w:eastAsia="fil-PH"/>
+        </w:rPr>
+        <w:t xml:space="preserve">Technology Stack for </w:t>
+      </w:r>
+      <w:r>
+        <w:rPr>
+          <w:lang w:val="fil-PH" w:eastAsia="fil-PH"/>
+        </w:rPr>
+        <w:t>Website</w:t>
+      </w:r>
+    </w:p>
+    <w:p>
+      <w:pPr>
+        <w:ind w:firstLine="720"/>
+        <w:rPr>
+          <w:lang w:val="fil-PH" w:eastAsia="fil-PH"/>
+        </w:rPr>
+      </w:pPr>
+      <w:r>
+        <w:rPr>
+          <w:b/>
+          <w:lang w:val="fil-PH" w:eastAsia="fil-PH"/>
+        </w:rPr>
+        <w:t>ReactJs</w:t>
+      </w:r>
+      <w:r>
+        <w:rPr>
+          <w:lang w:val="fil-PH" w:eastAsia="fil-PH"/>
+        </w:rPr>
+        <w:t xml:space="preserve"> is a JavaScript library that is declarative, powerful and scalable to create user interfaces. This allows complex UIs to be constructed from small and isolated pieces of code called "components."</w:t>
+      </w:r>
+    </w:p>
+    <w:p>
+      <w:pPr>
+        <w:ind w:firstLine="720"/>
+        <w:rPr>
+          <w:lang w:val="fil-PH" w:eastAsia="fil-PH"/>
+        </w:rPr>
+      </w:pPr>
+      <w:r>
+        <w:rPr>
+          <w:b/>
+          <w:lang w:val="fil-PH" w:eastAsia="fil-PH"/>
+        </w:rPr>
+        <w:lastRenderedPageBreak/>
+        <w:t>Bootstrap</w:t>
+      </w:r>
+      <w:r>
+        <w:rPr>
+          <w:lang w:val="fil-PH" w:eastAsia="fil-PH"/>
+        </w:rPr>
+        <w:t xml:space="preserve"> is a free and open-source front end development platform for website and web app construction. The architecture for Bootstrap is based on HTML, CSS, and JavaScript (JS) to promote the development of responsive, first mobile sites and apps.</w:t>
+      </w:r>
+    </w:p>
+    <w:p>
+      <w:pPr>
+        <w:ind w:firstLine="720"/>
+        <w:rPr>
+          <w:lang w:val="fil-PH" w:eastAsia="fil-PH"/>
+        </w:rPr>
+      </w:pPr>
+      <w:r>
+        <w:rPr>
+          <w:b/>
+          <w:lang w:val="fil-PH" w:eastAsia="fil-PH"/>
+        </w:rPr>
+        <w:t>HTML</w:t>
+      </w:r>
+      <w:r>
+        <w:rPr>
+          <w:lang w:val="fil-PH" w:eastAsia="fil-PH"/>
+        </w:rPr>
+        <w:t>, or HyperText Markup Language, is the standard markup language for creating Web pages. It describes the structure of a Web page. Consisting of a series of elements or tags, it tells the browser how to display content.</w:t>
+      </w:r>
+    </w:p>
+    <w:p>
+      <w:pPr>
+        <w:ind w:firstLine="720"/>
+        <w:rPr>
+          <w:lang w:val="fil-PH" w:eastAsia="fil-PH"/>
+        </w:rPr>
+      </w:pPr>
+      <w:r>
+        <w:rPr>
+          <w:b/>
+          <w:lang w:val="fil-PH" w:eastAsia="fil-PH"/>
+        </w:rPr>
+        <w:t>CSS</w:t>
+      </w:r>
+      <w:r>
+        <w:rPr>
+          <w:lang w:val="fil-PH" w:eastAsia="fil-PH"/>
+        </w:rPr>
+        <w:t>, short for Cascading Style Sheets, a new feature introduced to HTML that provides more control over how pages present to both website developers and users.</w:t>
+      </w:r>
+    </w:p>
+    <w:p>
+      <w:pPr>
+        <w:ind w:firstLine="720"/>
+        <w:rPr>
+          <w:lang w:val="fil-PH" w:eastAsia="fil-PH"/>
+        </w:rPr>
+      </w:pPr>
+      <w:r>
+        <w:rPr>
+          <w:b/>
+          <w:lang w:val="fil-PH" w:eastAsia="fil-PH"/>
+        </w:rPr>
+        <w:t>JavaScript</w:t>
+      </w:r>
+      <w:r>
+        <w:rPr>
+          <w:lang w:val="fil-PH" w:eastAsia="fil-PH"/>
+        </w:rPr>
+        <w:t xml:space="preserve"> is a scripting language on the client-side. It means that the web browser of the client interprets the source code instead of the webserver. JavaScript functions can run without interacting with the server after a web page loads.</w:t>
+      </w:r>
+    </w:p>
+    <w:p>
+      <w:pPr>
+        <w:ind w:firstLine="720"/>
+        <w:rPr>
+          <w:lang w:val="fil-PH" w:eastAsia="fil-PH"/>
+        </w:rPr>
+      </w:pPr>
+      <w:r>
+        <w:rPr>
+          <w:b/>
+          <w:lang w:val="fil-PH" w:eastAsia="fil-PH"/>
+        </w:rPr>
+        <w:t>Node.js</w:t>
+      </w:r>
+      <w:r>
+        <w:rPr>
+          <w:lang w:val="fil-PH" w:eastAsia="fil-PH"/>
+        </w:rPr>
+        <w:t xml:space="preserve"> (Node) is an open-source framework for the server-side execution of JavaScript code. Node is useful for developing applications requiring a persistent connection between the browser and the server and is often used for real-time applications such as chat, news feeds, and web push notifications.</w:t>
+      </w:r>
+    </w:p>
+    <w:p>
+      <w:pPr>
+        <w:pStyle w:val="Heading2"/>
+        <w:rPr>
+          <w:lang w:val="fil-PH" w:eastAsia="fil-PH"/>
+        </w:rPr>
+      </w:pPr>
+      <w:r>
+        <w:rPr>
+          <w:lang w:val="fil-PH" w:eastAsia="fil-PH"/>
+        </w:rPr>
+        <w:t xml:space="preserve">Technology Stack for </w:t>
+      </w:r>
+      <w:r>
+        <w:rPr>
+          <w:lang w:val="fil-PH" w:eastAsia="fil-PH"/>
+        </w:rPr>
+        <w:t>Database</w:t>
+      </w:r>
+    </w:p>
+    <w:p>
+      <w:pPr>
+        <w:ind w:firstLine="720"/>
+        <w:rPr>
+          <w:lang w:val="fil-PH" w:eastAsia="fil-PH"/>
+        </w:rPr>
+      </w:pPr>
+      <w:r>
+        <w:rPr>
+          <w:b/>
+          <w:lang w:val="fil-PH" w:eastAsia="fil-PH"/>
+        </w:rPr>
+        <w:t>Cloud Firestore</w:t>
+      </w:r>
+      <w:r>
+        <w:rPr>
+          <w:lang w:val="fil-PH" w:eastAsia="fil-PH"/>
+        </w:rPr>
+        <w:t xml:space="preserve"> is a repository of NoSQL documents designed for automatic scaling, high performance, and ease of application development. </w:t>
+      </w:r>
+    </w:p>
+    <w:p>
+      <w:pPr>
+        <w:pStyle w:val="Heading2"/>
+        <w:rPr>
+          <w:lang w:val="fil-PH" w:eastAsia="fil-PH"/>
+        </w:rPr>
+      </w:pPr>
+      <w:r>
+        <w:rPr>
+          <w:lang w:val="fil-PH" w:eastAsia="fil-PH"/>
+        </w:rPr>
+        <w:t xml:space="preserve">Technology Stack for </w:t>
+      </w:r>
+      <w:r>
+        <w:rPr>
+          <w:lang w:val="fil-PH" w:eastAsia="fil-PH"/>
+        </w:rPr>
+        <w:t>File Management</w:t>
+      </w:r>
+    </w:p>
+    <w:p>
+      <w:pPr>
+        <w:ind w:firstLine="720"/>
+        <w:rPr>
+          <w:lang w:val="fil-PH" w:eastAsia="fil-PH"/>
+        </w:rPr>
+      </w:pPr>
+      <w:r>
+        <w:rPr>
+          <w:b/>
+          <w:lang w:val="fil-PH" w:eastAsia="fil-PH"/>
+        </w:rPr>
+        <w:t>GitHub</w:t>
+      </w:r>
+      <w:r>
+        <w:rPr>
+          <w:lang w:val="fil-PH" w:eastAsia="fil-PH"/>
+        </w:rPr>
+        <w:t xml:space="preserve"> is a system used to store a project's source code and record any modifications to that code in its entire history. It allows developers to work more efficiently on a project by providing resources from different developers to manage potentially conflicting changes.</w:t>
+      </w:r>
+    </w:p>
+    <w:p>
+      <w:pPr>
+        <w:pStyle w:val="Heading2"/>
+        <w:rPr>
+          <w:lang w:val="fil-PH" w:eastAsia="fil-PH"/>
+        </w:rPr>
+      </w:pPr>
+      <w:r>
+        <w:rPr>
+          <w:lang w:val="fil-PH" w:eastAsia="fil-PH"/>
+        </w:rPr>
+        <w:t>Software Specification</w:t>
+      </w:r>
+    </w:p>
+    <w:p>
+      <w:pPr>
+        <w:pStyle w:val="Heading2"/>
+        <w:ind w:firstLine="720"/>
+        <w:rPr>
+          <w:rFonts w:ascii="Times New Roman" w:eastAsiaTheme="minorEastAsia" w:hAnsi="Times New Roman" w:cstheme="minorBidi"/>
+          <w:b w:val="0"/>
+          <w:szCs w:val="22"/>
+          <w:lang w:val="fil-PH" w:eastAsia="fil-PH"/>
+        </w:rPr>
+      </w:pPr>
+      <w:r>
+        <w:rPr>
+          <w:rFonts w:ascii="Times New Roman" w:eastAsiaTheme="minorEastAsia" w:hAnsi="Times New Roman" w:cstheme="minorBidi"/>
+          <w:b w:val="0"/>
+          <w:szCs w:val="22"/>
+          <w:lang w:val="fil-PH" w:eastAsia="fil-PH"/>
+        </w:rPr>
+        <w:t>The section describes the functional requirements used in the study. It includes the programming language, platform for development, and management of the database.</w:t>
+      </w:r>
+    </w:p>
+    <w:p>
+      <w:pPr>
+        <w:ind w:firstLine="720"/>
+        <w:rPr>
+          <w:lang w:val="fil-PH" w:eastAsia="fil-PH"/>
+        </w:rPr>
+      </w:pPr>
+      <w:r>
+        <w:rPr>
+          <w:lang w:val="fil-PH" w:eastAsia="fil-PH"/>
+        </w:rPr>
+        <w:t>The mobile development uses Android Studio IDE with Java being the back end programming language, and XML for front end builds. The application can run in any android device with Android 5.0 Lollipop version and higher.</w:t>
+      </w:r>
+    </w:p>
+    <w:p>
+      <w:pPr>
+        <w:ind w:firstLine="720"/>
+        <w:rPr>
+          <w:lang w:val="fil-PH" w:eastAsia="fil-PH"/>
+        </w:rPr>
+      </w:pPr>
+      <w:r>
+        <w:rPr>
+          <w:lang w:val="fil-PH" w:eastAsia="fil-PH"/>
+        </w:rPr>
+        <w:t xml:space="preserve">The website or web app development involves the use of Node Js for backend support. For the frontend, React js is the primary framework to create the components with Bootstrap providing design beatification. HTML, CSS, and Javascript are additional languages to use when </w:t>
+      </w:r>
+      <w:r>
+        <w:rPr>
+          <w:lang w:val="fil-PH" w:eastAsia="fil-PH"/>
+        </w:rPr>
+        <w:lastRenderedPageBreak/>
+        <w:t>necessitated.</w:t>
+      </w:r>
+      <w:r>
+        <w:t xml:space="preserve"> </w:t>
+      </w:r>
+      <w:r>
+        <w:rPr>
+          <w:lang w:val="fil-PH" w:eastAsia="fil-PH"/>
+        </w:rPr>
+        <w:t>Sublime IDE is the preferred environment used to code the web app. However, collaborators may use other applications suitable for the purpose.</w:t>
+      </w:r>
+    </w:p>
+    <w:p>
+      <w:pPr>
+        <w:pStyle w:val="Heading2"/>
+        <w:ind w:firstLine="720"/>
+        <w:rPr>
+          <w:rFonts w:ascii="Times New Roman" w:eastAsiaTheme="minorEastAsia" w:hAnsi="Times New Roman" w:cstheme="minorBidi"/>
+          <w:b w:val="0"/>
+          <w:szCs w:val="22"/>
+          <w:lang w:val="fil-PH" w:eastAsia="fil-PH"/>
+        </w:rPr>
+      </w:pPr>
+      <w:r>
+        <w:rPr>
+          <w:rFonts w:ascii="Times New Roman" w:eastAsiaTheme="minorEastAsia" w:hAnsi="Times New Roman" w:cstheme="minorBidi"/>
+          <w:b w:val="0"/>
+          <w:szCs w:val="22"/>
+          <w:lang w:val="fil-PH" w:eastAsia="fil-PH"/>
+        </w:rPr>
+        <w:t>Cloud Firestore is the database of choice to support the project. Both mobile and web application connects to Firestore for all data. GitHub supports the collaboration of the members and allows them to code concurrently for more efficient and time-conscious development.</w:t>
+      </w:r>
+    </w:p>
+    <w:p>
+      <w:pPr>
+        <w:pStyle w:val="Heading2"/>
+        <w:rPr>
+          <w:lang w:val="fil-PH" w:eastAsia="fil-PH"/>
+        </w:rPr>
+      </w:pPr>
+      <w:r>
+        <w:rPr>
+          <w:lang w:val="fil-PH" w:eastAsia="fil-PH"/>
+        </w:rPr>
+        <w:t xml:space="preserve">Program Specifications  </w:t>
+      </w:r>
+      <w:bookmarkStart w:id="0" w:name="_GoBack"/>
+      <w:bookmarkEnd w:id="0"/>
+    </w:p>
+    <w:p>
+      <w:pPr>
+        <w:ind w:firstLine="720"/>
+        <w:rPr>
+          <w:rFonts w:cs="Times New Roman"/>
+          <w:lang w:val="fil-PH" w:eastAsia="fil-PH"/>
+        </w:rPr>
+      </w:pPr>
+      <w:r>
+        <w:rPr>
+          <w:rFonts w:cs="Times New Roman"/>
+          <w:lang w:val="fil-PH" w:eastAsia="fil-PH"/>
+        </w:rPr>
+        <w:t>Program specifications contain the list of algorithms needed for the system.</w:t>
+      </w:r>
+    </w:p>
+    <w:p>
+      <w:pPr>
+        <w:ind w:firstLine="720"/>
+        <w:rPr>
+          <w:rFonts w:cs="Times New Roman"/>
+          <w:lang w:val="fil-PH" w:eastAsia="fil-PH"/>
+        </w:rPr>
+      </w:pPr>
+      <w:r>
+        <w:rPr>
+          <w:rFonts w:cs="Times New Roman"/>
           <w:lang w:val="fil-PH" w:eastAsia="fil-PH"/>
         </w:rPr>
         <w:t>~~~</w:t>
@@ -4476,89 +5025,15 @@
     </w:p>
     <w:p>
       <w:pPr>
-        <w:pStyle w:val="Heading2"/>
-        <w:rPr>
-          <w:lang w:val="fil-PH" w:eastAsia="fil-PH"/>
-        </w:rPr>
-      </w:pPr>
-      <w:r>
-        <w:rPr>
-          <w:lang w:val="fil-PH" w:eastAsia="fil-PH"/>
-        </w:rPr>
-        <w:t>Software Specification</w:t>
-      </w:r>
-    </w:p>
-    <w:p>
-      <w:pPr>
         <w:ind w:firstLine="720"/>
         <w:rPr>
-          <w:lang w:val="fil-PH" w:eastAsia="fil-PH"/>
-        </w:rPr>
-      </w:pPr>
-      <w:r>
-        <w:rPr>
-          <w:lang w:val="fil-PH" w:eastAsia="fil-PH"/>
-        </w:rPr>
-        <w:t>~~~</w:t>
-      </w:r>
-    </w:p>
-    <w:p>
-      <w:pPr>
-        <w:pStyle w:val="Heading2"/>
-        <w:rPr>
-          <w:lang w:val="fil-PH" w:eastAsia="fil-PH"/>
-        </w:rPr>
-      </w:pPr>
-      <w:r>
-        <w:rPr>
-          <w:lang w:val="fil-PH" w:eastAsia="fil-PH"/>
-        </w:rPr>
-        <w:t xml:space="preserve">Program Specifications  </w:t>
-      </w:r>
-    </w:p>
-    <w:p>
-      <w:pPr>
-        <w:ind w:firstLine="720"/>
-        <w:rPr>
-          <w:rFonts w:cs="Times New Roman"/>
-          <w:lang w:val="fil-PH" w:eastAsia="fil-PH"/>
-        </w:rPr>
-      </w:pPr>
-      <w:r>
-        <w:rPr>
-          <w:rFonts w:cs="Times New Roman"/>
-          <w:lang w:val="fil-PH" w:eastAsia="fil-PH"/>
-        </w:rPr>
-        <w:t>Program specifications contain the list of algorithms needed for the system.</w:t>
-      </w:r>
-    </w:p>
-    <w:p>
-      <w:pPr>
-        <w:ind w:firstLine="720"/>
-        <w:rPr>
-          <w:rFonts w:cs="Times New Roman"/>
-          <w:lang w:val="fil-PH" w:eastAsia="fil-PH"/>
-        </w:rPr>
-      </w:pPr>
-      <w:r>
-        <w:rPr>
-          <w:rFonts w:cs="Times New Roman"/>
-          <w:lang w:val="fil-PH" w:eastAsia="fil-PH"/>
-        </w:rPr>
-        <w:t>~~~</w:t>
-      </w:r>
-    </w:p>
-    <w:p>
-      <w:pPr>
-        <w:ind w:firstLine="720"/>
-        <w:rPr>
           <w:rFonts w:cs="Times New Roman"/>
           <w:lang w:val="fil-PH" w:eastAsia="fil-PH"/>
         </w:rPr>
       </w:pPr>
     </w:p>
     <w:sectPr>
-      <w:headerReference w:type="default" r:id="rId16"/>
+      <w:headerReference w:type="default" r:id="rId18"/>
       <w:pgSz w:w="12240" w:h="15840" w:code="1"/>
       <w:pgMar w:top="1440" w:right="1440" w:bottom="1440" w:left="2160" w:header="706" w:footer="706" w:gutter="0"/>
       <w:pgNumType w:start="11"/>
@@ -4654,7 +5129,7 @@
           <w:rPr>
             <w:noProof/>
           </w:rPr>
-          <w:t>19</w:t>
+          <w:t>23</w:t>
         </w:r>
         <w:r>
           <w:rPr>
@@ -5633,7 +6108,7 @@
 </file>
 
 <file path=customXml/itemProps1.xml><?xml version="1.0" encoding="utf-8"?>
-<ds:datastoreItem xmlns:ds="http://schemas.openxmlformats.org/officeDocument/2006/customXml" ds:itemID="{F2A5AF7C-9887-4B34-ACD6-8675DCB5EE0F}">
+<ds:datastoreItem xmlns:ds="http://schemas.openxmlformats.org/officeDocument/2006/customXml" ds:itemID="{9CE61B9A-C822-4B08-86E9-F74771226EDA}">
   <ds:schemaRefs>
     <ds:schemaRef ds:uri="http://schemas.openxmlformats.org/officeDocument/2006/bibliography"/>
   </ds:schemaRefs>

</xml_diff>

<commit_message>
resources and data dictionary compilation
</commit_message>
<xml_diff>
--- a/Manuscript/Chapter 3.docx
+++ b/Manuscript/Chapter 3.docx
@@ -15157,6 +15157,8 @@
             </w:pPr>
           </w:p>
         </w:tc>
+        <w:bookmarkStart w:id="0" w:name="_GoBack"/>
+        <w:bookmarkEnd w:id="0"/>
       </w:tr>
       <w:tr>
         <w:trPr>
@@ -15989,6 +15991,120 @@
           </w:p>
         </w:tc>
       </w:tr>
+      <w:tr>
+        <w:trPr>
+          <w:jc w:val="center"/>
+        </w:trPr>
+        <w:tc>
+          <w:tcPr>
+            <w:cnfStyle w:val="001000000000" w:firstRow="0" w:lastRow="0" w:firstColumn="1" w:lastColumn="0" w:oddVBand="0" w:evenVBand="0" w:oddHBand="0" w:evenHBand="0" w:firstRowFirstColumn="0" w:firstRowLastColumn="0" w:lastRowFirstColumn="0" w:lastRowLastColumn="0"/>
+            <w:tcW w:w="828" w:type="dxa"/>
+            <w:tcBorders>
+              <w:left w:val="single" w:sz="4" w:space="0" w:color="auto"/>
+              <w:right w:val="single" w:sz="4" w:space="0" w:color="auto"/>
+            </w:tcBorders>
+          </w:tcPr>
+          <w:p>
+            <w:pPr>
+              <w:spacing w:line="276" w:lineRule="auto"/>
+              <w:jc w:val="center"/>
+              <w:rPr>
+                <w:rFonts w:cs="Times New Roman"/>
+                <w:lang w:eastAsia="fil-PH"/>
+              </w:rPr>
+            </w:pPr>
+          </w:p>
+        </w:tc>
+        <w:tc>
+          <w:tcPr>
+            <w:tcW w:w="3870" w:type="dxa"/>
+            <w:tcBorders>
+              <w:top w:val="single" w:sz="4" w:space="0" w:color="auto"/>
+              <w:left w:val="single" w:sz="4" w:space="0" w:color="auto"/>
+              <w:bottom w:val="single" w:sz="4" w:space="0" w:color="auto"/>
+              <w:right w:val="single" w:sz="4" w:space="0" w:color="auto"/>
+            </w:tcBorders>
+            <w:vAlign w:val="center"/>
+          </w:tcPr>
+          <w:p>
+            <w:pPr>
+              <w:spacing w:line="276" w:lineRule="auto"/>
+              <w:jc w:val="left"/>
+              <w:cnfStyle w:val="000000000000" w:firstRow="0" w:lastRow="0" w:firstColumn="0" w:lastColumn="0" w:oddVBand="0" w:evenVBand="0" w:oddHBand="0" w:evenHBand="0" w:firstRowFirstColumn="0" w:firstRowLastColumn="0" w:lastRowFirstColumn="0" w:lastRowLastColumn="0"/>
+              <w:rPr>
+                <w:rFonts w:cs="Times New Roman"/>
+                <w:lang w:eastAsia="fil-PH"/>
+              </w:rPr>
+            </w:pPr>
+            <w:proofErr w:type="spellStart"/>
+            <w:r>
+              <w:rPr>
+                <w:rFonts w:cs="Times New Roman"/>
+                <w:lang w:eastAsia="fil-PH"/>
+              </w:rPr>
+              <w:t>subscriptionType</w:t>
+            </w:r>
+            <w:proofErr w:type="spellEnd"/>
+          </w:p>
+        </w:tc>
+      </w:tr>
+      <w:tr>
+        <w:trPr>
+          <w:jc w:val="center"/>
+        </w:trPr>
+        <w:tc>
+          <w:tcPr>
+            <w:cnfStyle w:val="001000000000" w:firstRow="0" w:lastRow="0" w:firstColumn="1" w:lastColumn="0" w:oddVBand="0" w:evenVBand="0" w:oddHBand="0" w:evenHBand="0" w:firstRowFirstColumn="0" w:firstRowLastColumn="0" w:lastRowFirstColumn="0" w:lastRowLastColumn="0"/>
+            <w:tcW w:w="828" w:type="dxa"/>
+            <w:tcBorders>
+              <w:left w:val="single" w:sz="4" w:space="0" w:color="auto"/>
+              <w:right w:val="single" w:sz="4" w:space="0" w:color="auto"/>
+            </w:tcBorders>
+          </w:tcPr>
+          <w:p>
+            <w:pPr>
+              <w:spacing w:line="276" w:lineRule="auto"/>
+              <w:jc w:val="center"/>
+              <w:rPr>
+                <w:rFonts w:cs="Times New Roman"/>
+                <w:lang w:eastAsia="fil-PH"/>
+              </w:rPr>
+            </w:pPr>
+          </w:p>
+        </w:tc>
+        <w:tc>
+          <w:tcPr>
+            <w:tcW w:w="3870" w:type="dxa"/>
+            <w:tcBorders>
+              <w:top w:val="single" w:sz="4" w:space="0" w:color="auto"/>
+              <w:left w:val="single" w:sz="4" w:space="0" w:color="auto"/>
+              <w:bottom w:val="single" w:sz="4" w:space="0" w:color="auto"/>
+              <w:right w:val="single" w:sz="4" w:space="0" w:color="auto"/>
+            </w:tcBorders>
+            <w:vAlign w:val="center"/>
+          </w:tcPr>
+          <w:p>
+            <w:pPr>
+              <w:spacing w:line="276" w:lineRule="auto"/>
+              <w:jc w:val="left"/>
+              <w:cnfStyle w:val="000000000000" w:firstRow="0" w:lastRow="0" w:firstColumn="0" w:lastColumn="0" w:oddVBand="0" w:evenVBand="0" w:oddHBand="0" w:evenHBand="0" w:firstRowFirstColumn="0" w:firstRowLastColumn="0" w:lastRowFirstColumn="0" w:lastRowLastColumn="0"/>
+              <w:rPr>
+                <w:rFonts w:cs="Times New Roman"/>
+                <w:lang w:eastAsia="fil-PH"/>
+              </w:rPr>
+            </w:pPr>
+            <w:proofErr w:type="spellStart"/>
+            <w:r>
+              <w:rPr>
+                <w:rFonts w:cs="Times New Roman"/>
+                <w:lang w:eastAsia="fil-PH"/>
+              </w:rPr>
+              <w:t>subsciptionEndDate</w:t>
+            </w:r>
+            <w:proofErr w:type="spellEnd"/>
+          </w:p>
+        </w:tc>
+      </w:tr>
     </w:tbl>
     <w:p>
       <w:pPr>
@@ -16012,7 +16128,6 @@
           <w:rFonts w:cs="Times New Roman"/>
           <w:lang w:val="fil-PH" w:eastAsia="fil-PH"/>
         </w:rPr>
-        <w:lastRenderedPageBreak/>
         <w:t xml:space="preserve">Table 6 is the definition of learning center document. It is considered the entity profile of a learning center. </w:t>
       </w:r>
     </w:p>
@@ -23961,8 +24076,6 @@
             </w:r>
           </w:p>
         </w:tc>
-        <w:bookmarkStart w:id="0" w:name="_GoBack"/>
-        <w:bookmarkEnd w:id="0"/>
       </w:tr>
       <w:tr>
         <w:trPr>
@@ -28567,7 +28680,7 @@
           <w:rPr>
             <w:noProof/>
           </w:rPr>
-          <w:t>36</w:t>
+          <w:t>26</w:t>
         </w:r>
         <w:r>
           <w:rPr>
@@ -30108,7 +30221,7 @@
 </file>
 
 <file path=customXml/itemProps1.xml><?xml version="1.0" encoding="utf-8"?>
-<ds:datastoreItem xmlns:ds="http://schemas.openxmlformats.org/officeDocument/2006/customXml" ds:itemID="{2E93DDE7-4DFF-4DD0-BC8F-C8998434DD3C}">
+<ds:datastoreItem xmlns:ds="http://schemas.openxmlformats.org/officeDocument/2006/customXml" ds:itemID="{394547C9-7E36-410C-BA9A-DA3F41355A53}">
   <ds:schemaRefs>
     <ds:schemaRef ds:uri="http://schemas.openxmlformats.org/officeDocument/2006/bibliography"/>
   </ds:schemaRefs>

</xml_diff>